<commit_message>
Task15, complete and running
</commit_message>
<xml_diff>
--- a/Rapport.docx
+++ b/Rapport.docx
@@ -20,10 +20,28 @@
     </w:p>
     <w:p>
       <w:r>
-        <w:t>Dans ce laboratoire, j’ai pu effectuer correctement toutes les tâches jusqu’à la tâche 14 comprise. En ce qui concerne la tâche 15 (Intégration de FreeRTOS), j’ai commencé cette tâche mais n’ai pas encore réussi à faire compiler le code à cause de problèmes d’includes.</w:t>
-      </w:r>
-      <w:r>
-        <w:t xml:space="preserve"> Comme je n’ai pas fini les tâches obligatoires, je n’ai pas </w:t>
+        <w:t>Dans ce laboratoire, j’ai pu effectuer correctement toutes les tâches jusqu’à la tâche 1</w:t>
+      </w:r>
+      <w:r>
+        <w:t>5</w:t>
+      </w:r>
+      <w:r>
+        <w:t xml:space="preserve"> comprise. </w:t>
+      </w:r>
+      <w:r>
+        <w:t>Comme j</w:t>
+      </w:r>
+      <w:r>
+        <w:t>’</w:t>
+      </w:r>
+      <w:r>
+        <w:t xml:space="preserve">ai </w:t>
+      </w:r>
+      <w:r>
+        <w:t>à peine</w:t>
+      </w:r>
+      <w:r>
+        <w:t xml:space="preserve"> fini les tâches obligatoires, je n’ai pas </w:t>
       </w:r>
       <w:r>
         <w:t>regardé</w:t>
@@ -32,13 +50,28 @@
         <w:t xml:space="preserve"> les tâches facultatives.</w:t>
       </w:r>
       <w:r>
-        <w:t xml:space="preserve"> Cependant, j’ai effectué la tâche facultative 2 de l’axe du temps pendant le développement de la tâche 1</w:t>
+        <w:t xml:space="preserve"> Cependant, </w:t>
+      </w:r>
+      <w:r>
+        <w:t>en ce qui concerne</w:t>
+      </w:r>
+      <w:r>
+        <w:t xml:space="preserve"> la tâche facultative 2 de l’axe du temps</w:t>
+      </w:r>
+      <w:r>
+        <w:t>, je l’ai effectué pour la partie avec le XF</w:t>
+      </w:r>
+      <w:r>
+        <w:t xml:space="preserve"> pendant le développement de la tâche 1</w:t>
       </w:r>
       <w:r>
         <w:t>3</w:t>
       </w:r>
       <w:r>
         <w:t>.</w:t>
+      </w:r>
+      <w:r>
+        <w:t xml:space="preserve"> Mais depuis que j’ai mis en place le RTOS, l’écran tactile ne fonctionne plus.</w:t>
       </w:r>
     </w:p>
     <w:p>
@@ -69,16 +102,18 @@
         <w:t>Seulement RTOS</w:t>
       </w:r>
       <w:r>
-        <w:t xml:space="preserve">. </w:t>
-      </w:r>
-      <w:r>
-        <w:t>Comme le XF tique toutes les millisecondes</w:t>
-      </w:r>
-      <w:r>
-        <w:t>, il est difficile de faire une tâche à 1kHz seulement avec le XF sans perturber celui-ci.</w:t>
-      </w:r>
-      <w:r>
-        <w:t xml:space="preserve"> Sans RTOS, on doit utiliser un timer hardware pour faire la conversion AD.</w:t>
+        <w:t>. Comme le XF tique toutes les millisecondes, il est difficile de faire une tâche à 1kHz seulement avec le XF sans perturber celui-ci.</w:t>
+      </w:r>
+      <w:r>
+        <w:t xml:space="preserve"> Sans RTOS, on doit utiliser un </w:t>
+      </w:r>
+      <w:proofErr w:type="spellStart"/>
+      <w:r>
+        <w:t>timer</w:t>
+      </w:r>
+      <w:proofErr w:type="spellEnd"/>
+      <w:r>
+        <w:t xml:space="preserve"> hardware pour faire la conversion AD.</w:t>
       </w:r>
     </w:p>
     <w:p>
@@ -136,8 +171,21 @@
           <w:numId w:val="4"/>
         </w:numPr>
       </w:pPr>
-      <w:r>
-        <w:t>Fs = 2* fmax = 2kHz</w:t>
+      <w:proofErr w:type="spellStart"/>
+      <w:r>
+        <w:t>Fs</w:t>
+      </w:r>
+      <w:proofErr w:type="spellEnd"/>
+      <w:r>
+        <w:t xml:space="preserve"> = 2* </w:t>
+      </w:r>
+      <w:proofErr w:type="spellStart"/>
+      <w:r>
+        <w:t>fmax</w:t>
+      </w:r>
+      <w:proofErr w:type="spellEnd"/>
+      <w:r>
+        <w:t xml:space="preserve"> = 2kHz</w:t>
       </w:r>
     </w:p>
     <w:p>
@@ -161,7 +209,23 @@
         </w:numPr>
       </w:pPr>
       <w:r>
-        <w:t>Avec fs=2kHz, le signal de 1kHz aura seulement 2 points par période. Pour une représentation graphique, il faudrait plus de points par période pour voir le signal correctement. On peut donc prendre une sample de 10kHz et avoir 10 points par période pour un signal de 1kHz.</w:t>
+        <w:t xml:space="preserve">Avec </w:t>
+      </w:r>
+      <w:proofErr w:type="spellStart"/>
+      <w:r>
+        <w:t>fs</w:t>
+      </w:r>
+      <w:proofErr w:type="spellEnd"/>
+      <w:r>
+        <w:t xml:space="preserve">=2kHz, le signal de 1kHz aura seulement 2 points par période. Pour une représentation graphique, il faudrait plus de points par période pour voir le signal correctement. On peut donc prendre une </w:t>
+      </w:r>
+      <w:proofErr w:type="spellStart"/>
+      <w:r>
+        <w:t>sample</w:t>
+      </w:r>
+      <w:proofErr w:type="spellEnd"/>
+      <w:r>
+        <w:t xml:space="preserve"> de 10kHz et avoir 10 points par période pour un signal de 1kHz.</w:t>
       </w:r>
     </w:p>
     <w:p>
@@ -184,7 +248,15 @@
         <w:t xml:space="preserve">Personnellement, je peux aller seulement </w:t>
       </w:r>
       <w:r>
-        <w:t xml:space="preserve">à une fréquence d’échantillonnage max de 20kHz. Plus haut, on peut constater du screen tearing  </w:t>
+        <w:t xml:space="preserve">à une fréquence d’échantillonnage max de 20kHz. Plus haut, on peut constater du screen </w:t>
+      </w:r>
+      <w:proofErr w:type="spellStart"/>
+      <w:r>
+        <w:t>tearing</w:t>
+      </w:r>
+      <w:proofErr w:type="spellEnd"/>
+      <w:r>
+        <w:t xml:space="preserve">  </w:t>
       </w:r>
     </w:p>
     <w:p>
@@ -202,7 +274,13 @@
         <w:t>mon interruption</w:t>
       </w:r>
       <w:r>
-        <w:t xml:space="preserve"> et donc vérifier que le temps dans mon interruption ne gène pas le reste du programme.</w:t>
+        <w:t xml:space="preserve"> et donc vérifier que le temps dans mon interruption ne </w:t>
+      </w:r>
+      <w:r>
+        <w:t>gêne</w:t>
+      </w:r>
+      <w:r>
+        <w:t xml:space="preserve"> pas le reste du programme.</w:t>
       </w:r>
     </w:p>
     <w:p>
@@ -222,7 +300,7 @@
         </w:numPr>
       </w:pPr>
       <w:r>
-        <w:t>Ne peut pas répondre</w:t>
+        <w:t>La fréquence d’échantillonnage max est de 100kHz pour moi. À 200kHz, on remarque que la fréquence mesurée sur le graphique est faussée.</w:t>
       </w:r>
     </w:p>
     <w:p>
@@ -234,7 +312,13 @@
         </w:numPr>
       </w:pPr>
       <w:r>
-        <w:t>Ne peut pas répondre</w:t>
+        <w:t xml:space="preserve">On peut avoir </w:t>
+      </w:r>
+      <w:r>
+        <w:t>une meilleure résolution</w:t>
+      </w:r>
+      <w:r>
+        <w:t xml:space="preserve"> du signal échantillonné.</w:t>
       </w:r>
     </w:p>
     <w:p>
@@ -246,7 +330,7 @@
         </w:numPr>
       </w:pPr>
       <w:r>
-        <w:t>Ne peut pas répondre</w:t>
+        <w:t>Lorsqu’on a besoin de minutages précis à respecter, ex. : Montre</w:t>
       </w:r>
     </w:p>
     <w:sectPr>

</xml_diff>